<commit_message>
Homework 3 - SP500 Analysis
</commit_message>
<xml_diff>
--- a/docs/FIN221_HW3_Savage.docx
+++ b/docs/FIN221_HW3_Savage.docx
@@ -97,6 +97,7 @@
           <w14:ligatures w14:val="none"/>
         </w:rPr>
       </w:pPr>
+      <w:proofErr w:type="spellStart"/>
       <w:r>
         <w:rPr>
           <w:rFonts w:ascii="Consolas" w:eastAsia="Times New Roman" w:hAnsi="Consolas" w:cs="Times New Roman"/>
@@ -106,85 +107,89 @@
           <w:szCs w:val="18"/>
           <w14:ligatures w14:val="none"/>
         </w:rPr>
-        <w:t>sp[</w:t>
-      </w:r>
-      <w:r>
-        <w:rPr>
-          <w:rFonts w:ascii="Consolas" w:eastAsia="Times New Roman" w:hAnsi="Consolas" w:cs="Times New Roman"/>
-          <w:color w:val="CE9178"/>
+        <w:t>sp</w:t>
+      </w:r>
+      <w:proofErr w:type="spellEnd"/>
+      <w:r>
+        <w:rPr>
+          <w:rFonts w:ascii="Consolas" w:eastAsia="Times New Roman" w:hAnsi="Consolas" w:cs="Times New Roman"/>
+          <w:color w:val="CCCCCC"/>
           <w:kern w:val="0"/>
           <w:sz w:val="18"/>
           <w:szCs w:val="18"/>
           <w14:ligatures w14:val="none"/>
         </w:rPr>
-        <w:t>'date_time'</w:t>
-      </w:r>
-      <w:r>
-        <w:rPr>
-          <w:rFonts w:ascii="Consolas" w:eastAsia="Times New Roman" w:hAnsi="Consolas" w:cs="Times New Roman"/>
-          <w:color w:val="CCCCCC"/>
+        <w:t>[</w:t>
+      </w:r>
+      <w:r>
+        <w:rPr>
+          <w:rFonts w:ascii="Consolas" w:eastAsia="Times New Roman" w:hAnsi="Consolas" w:cs="Times New Roman"/>
+          <w:color w:val="CE9178"/>
           <w:kern w:val="0"/>
           <w:sz w:val="18"/>
           <w:szCs w:val="18"/>
           <w14:ligatures w14:val="none"/>
         </w:rPr>
-        <w:t xml:space="preserve">] </w:t>
-      </w:r>
-      <w:r>
-        <w:rPr>
-          <w:rFonts w:ascii="Consolas" w:eastAsia="Times New Roman" w:hAnsi="Consolas" w:cs="Times New Roman"/>
-          <w:color w:val="D4D4D4"/>
+        <w:t>'</w:t>
+      </w:r>
+      <w:proofErr w:type="spellStart"/>
+      <w:r>
+        <w:rPr>
+          <w:rFonts w:ascii="Consolas" w:eastAsia="Times New Roman" w:hAnsi="Consolas" w:cs="Times New Roman"/>
+          <w:color w:val="CE9178"/>
           <w:kern w:val="0"/>
           <w:sz w:val="18"/>
           <w:szCs w:val="18"/>
           <w14:ligatures w14:val="none"/>
         </w:rPr>
-        <w:t>=</w:t>
-      </w:r>
-      <w:r>
-        <w:rPr>
-          <w:rFonts w:ascii="Consolas" w:eastAsia="Times New Roman" w:hAnsi="Consolas" w:cs="Times New Roman"/>
-          <w:color w:val="CCCCCC"/>
+        <w:t>date_time</w:t>
+      </w:r>
+      <w:proofErr w:type="spellEnd"/>
+      <w:r>
+        <w:rPr>
+          <w:rFonts w:ascii="Consolas" w:eastAsia="Times New Roman" w:hAnsi="Consolas" w:cs="Times New Roman"/>
+          <w:color w:val="CE9178"/>
           <w:kern w:val="0"/>
           <w:sz w:val="18"/>
           <w:szCs w:val="18"/>
           <w14:ligatures w14:val="none"/>
         </w:rPr>
-        <w:t xml:space="preserve"> pd.to_datetime(sp[</w:t>
-      </w:r>
-      <w:r>
-        <w:rPr>
-          <w:rFonts w:ascii="Consolas" w:eastAsia="Times New Roman" w:hAnsi="Consolas" w:cs="Times New Roman"/>
-          <w:color w:val="CE9178"/>
+        <w:t>'</w:t>
+      </w:r>
+      <w:r>
+        <w:rPr>
+          <w:rFonts w:ascii="Consolas" w:eastAsia="Times New Roman" w:hAnsi="Consolas" w:cs="Times New Roman"/>
+          <w:color w:val="CCCCCC"/>
           <w:kern w:val="0"/>
           <w:sz w:val="18"/>
           <w:szCs w:val="18"/>
           <w14:ligatures w14:val="none"/>
         </w:rPr>
-        <w:t>'date'</w:t>
-      </w:r>
-      <w:r>
-        <w:rPr>
-          <w:rFonts w:ascii="Consolas" w:eastAsia="Times New Roman" w:hAnsi="Consolas" w:cs="Times New Roman"/>
-          <w:color w:val="CCCCCC"/>
+        <w:t xml:space="preserve">] </w:t>
+      </w:r>
+      <w:r>
+        <w:rPr>
+          <w:rFonts w:ascii="Consolas" w:eastAsia="Times New Roman" w:hAnsi="Consolas" w:cs="Times New Roman"/>
+          <w:color w:val="D4D4D4"/>
           <w:kern w:val="0"/>
           <w:sz w:val="18"/>
           <w:szCs w:val="18"/>
           <w14:ligatures w14:val="none"/>
         </w:rPr>
-        <w:t>].astype(</w:t>
-      </w:r>
-      <w:r>
-        <w:rPr>
-          <w:rFonts w:ascii="Consolas" w:eastAsia="Times New Roman" w:hAnsi="Consolas" w:cs="Times New Roman"/>
-          <w:color w:val="4EC9B0"/>
+        <w:t>=</w:t>
+      </w:r>
+      <w:r>
+        <w:rPr>
+          <w:rFonts w:ascii="Consolas" w:eastAsia="Times New Roman" w:hAnsi="Consolas" w:cs="Times New Roman"/>
+          <w:color w:val="CCCCCC"/>
           <w:kern w:val="0"/>
           <w:sz w:val="18"/>
           <w:szCs w:val="18"/>
           <w14:ligatures w14:val="none"/>
         </w:rPr>
-        <w:t>str</w:t>
-      </w:r>
+        <w:t xml:space="preserve"> </w:t>
+      </w:r>
+      <w:proofErr w:type="spellStart"/>
       <w:r>
         <w:rPr>
           <w:rFonts w:ascii="Consolas" w:eastAsia="Times New Roman" w:hAnsi="Consolas" w:cs="Times New Roman"/>
@@ -194,19 +199,21 @@
           <w:szCs w:val="18"/>
           <w14:ligatures w14:val="none"/>
         </w:rPr>
-        <w:t xml:space="preserve">) </w:t>
-      </w:r>
-      <w:r>
-        <w:rPr>
-          <w:rFonts w:ascii="Consolas" w:eastAsia="Times New Roman" w:hAnsi="Consolas" w:cs="Times New Roman"/>
-          <w:color w:val="D4D4D4"/>
+        <w:t>pd.to_datetime</w:t>
+      </w:r>
+      <w:proofErr w:type="spellEnd"/>
+      <w:r>
+        <w:rPr>
+          <w:rFonts w:ascii="Consolas" w:eastAsia="Times New Roman" w:hAnsi="Consolas" w:cs="Times New Roman"/>
+          <w:color w:val="CCCCCC"/>
           <w:kern w:val="0"/>
           <w:sz w:val="18"/>
           <w:szCs w:val="18"/>
           <w14:ligatures w14:val="none"/>
         </w:rPr>
-        <w:t>+</w:t>
-      </w:r>
+        <w:t>(</w:t>
+      </w:r>
+      <w:proofErr w:type="spellStart"/>
       <w:r>
         <w:rPr>
           <w:rFonts w:ascii="Consolas" w:eastAsia="Times New Roman" w:hAnsi="Consolas" w:cs="Times New Roman"/>
@@ -216,41 +223,43 @@
           <w:szCs w:val="18"/>
           <w14:ligatures w14:val="none"/>
         </w:rPr>
-        <w:t xml:space="preserve"> </w:t>
-      </w:r>
-      <w:r>
-        <w:rPr>
-          <w:rFonts w:ascii="Consolas" w:eastAsia="Times New Roman" w:hAnsi="Consolas" w:cs="Times New Roman"/>
-          <w:color w:val="CE9178"/>
+        <w:t>sp</w:t>
+      </w:r>
+      <w:proofErr w:type="spellEnd"/>
+      <w:r>
+        <w:rPr>
+          <w:rFonts w:ascii="Consolas" w:eastAsia="Times New Roman" w:hAnsi="Consolas" w:cs="Times New Roman"/>
+          <w:color w:val="CCCCCC"/>
           <w:kern w:val="0"/>
           <w:sz w:val="18"/>
           <w:szCs w:val="18"/>
           <w14:ligatures w14:val="none"/>
         </w:rPr>
-        <w:t>' '</w:t>
-      </w:r>
-      <w:r>
-        <w:rPr>
-          <w:rFonts w:ascii="Consolas" w:eastAsia="Times New Roman" w:hAnsi="Consolas" w:cs="Times New Roman"/>
-          <w:color w:val="CCCCCC"/>
+        <w:t>[</w:t>
+      </w:r>
+      <w:r>
+        <w:rPr>
+          <w:rFonts w:ascii="Consolas" w:eastAsia="Times New Roman" w:hAnsi="Consolas" w:cs="Times New Roman"/>
+          <w:color w:val="CE9178"/>
           <w:kern w:val="0"/>
           <w:sz w:val="18"/>
           <w:szCs w:val="18"/>
           <w14:ligatures w14:val="none"/>
         </w:rPr>
-        <w:t xml:space="preserve"> </w:t>
-      </w:r>
-      <w:r>
-        <w:rPr>
-          <w:rFonts w:ascii="Consolas" w:eastAsia="Times New Roman" w:hAnsi="Consolas" w:cs="Times New Roman"/>
-          <w:color w:val="D4D4D4"/>
+        <w:t>'date'</w:t>
+      </w:r>
+      <w:r>
+        <w:rPr>
+          <w:rFonts w:ascii="Consolas" w:eastAsia="Times New Roman" w:hAnsi="Consolas" w:cs="Times New Roman"/>
+          <w:color w:val="CCCCCC"/>
           <w:kern w:val="0"/>
           <w:sz w:val="18"/>
           <w:szCs w:val="18"/>
           <w14:ligatures w14:val="none"/>
         </w:rPr>
-        <w:t>+</w:t>
-      </w:r>
+        <w:t>].</w:t>
+      </w:r>
+      <w:proofErr w:type="spellStart"/>
       <w:r>
         <w:rPr>
           <w:rFonts w:ascii="Consolas" w:eastAsia="Times New Roman" w:hAnsi="Consolas" w:cs="Times New Roman"/>
@@ -260,29 +269,177 @@
           <w:szCs w:val="18"/>
           <w14:ligatures w14:val="none"/>
         </w:rPr>
-        <w:t xml:space="preserve"> sp[</w:t>
-      </w:r>
-      <w:r>
-        <w:rPr>
-          <w:rFonts w:ascii="Consolas" w:eastAsia="Times New Roman" w:hAnsi="Consolas" w:cs="Times New Roman"/>
-          <w:color w:val="CE9178"/>
+        <w:t>astype</w:t>
+      </w:r>
+      <w:proofErr w:type="spellEnd"/>
+      <w:r>
+        <w:rPr>
+          <w:rFonts w:ascii="Consolas" w:eastAsia="Times New Roman" w:hAnsi="Consolas" w:cs="Times New Roman"/>
+          <w:color w:val="CCCCCC"/>
           <w:kern w:val="0"/>
           <w:sz w:val="18"/>
           <w:szCs w:val="18"/>
           <w14:ligatures w14:val="none"/>
         </w:rPr>
-        <w:t>'time'</w:t>
-      </w:r>
-      <w:r>
-        <w:rPr>
-          <w:rFonts w:ascii="Consolas" w:eastAsia="Times New Roman" w:hAnsi="Consolas" w:cs="Times New Roman"/>
-          <w:color w:val="CCCCCC"/>
+        <w:t>(</w:t>
+      </w:r>
+      <w:r>
+        <w:rPr>
+          <w:rFonts w:ascii="Consolas" w:eastAsia="Times New Roman" w:hAnsi="Consolas" w:cs="Times New Roman"/>
+          <w:color w:val="4EC9B0"/>
           <w:kern w:val="0"/>
           <w:sz w:val="18"/>
           <w:szCs w:val="18"/>
           <w14:ligatures w14:val="none"/>
         </w:rPr>
-        <w:t>].astype(</w:t>
+        <w:t>str</w:t>
+      </w:r>
+      <w:r>
+        <w:rPr>
+          <w:rFonts w:ascii="Consolas" w:eastAsia="Times New Roman" w:hAnsi="Consolas" w:cs="Times New Roman"/>
+          <w:color w:val="CCCCCC"/>
+          <w:kern w:val="0"/>
+          <w:sz w:val="18"/>
+          <w:szCs w:val="18"/>
+          <w14:ligatures w14:val="none"/>
+        </w:rPr>
+        <w:t xml:space="preserve">) </w:t>
+      </w:r>
+      <w:r>
+        <w:rPr>
+          <w:rFonts w:ascii="Consolas" w:eastAsia="Times New Roman" w:hAnsi="Consolas" w:cs="Times New Roman"/>
+          <w:color w:val="D4D4D4"/>
+          <w:kern w:val="0"/>
+          <w:sz w:val="18"/>
+          <w:szCs w:val="18"/>
+          <w14:ligatures w14:val="none"/>
+        </w:rPr>
+        <w:t>+</w:t>
+      </w:r>
+      <w:r>
+        <w:rPr>
+          <w:rFonts w:ascii="Consolas" w:eastAsia="Times New Roman" w:hAnsi="Consolas" w:cs="Times New Roman"/>
+          <w:color w:val="CCCCCC"/>
+          <w:kern w:val="0"/>
+          <w:sz w:val="18"/>
+          <w:szCs w:val="18"/>
+          <w14:ligatures w14:val="none"/>
+        </w:rPr>
+        <w:t xml:space="preserve"> </w:t>
+      </w:r>
+      <w:r>
+        <w:rPr>
+          <w:rFonts w:ascii="Consolas" w:eastAsia="Times New Roman" w:hAnsi="Consolas" w:cs="Times New Roman"/>
+          <w:color w:val="CE9178"/>
+          <w:kern w:val="0"/>
+          <w:sz w:val="18"/>
+          <w:szCs w:val="18"/>
+          <w14:ligatures w14:val="none"/>
+        </w:rPr>
+        <w:t>' '</w:t>
+      </w:r>
+      <w:r>
+        <w:rPr>
+          <w:rFonts w:ascii="Consolas" w:eastAsia="Times New Roman" w:hAnsi="Consolas" w:cs="Times New Roman"/>
+          <w:color w:val="CCCCCC"/>
+          <w:kern w:val="0"/>
+          <w:sz w:val="18"/>
+          <w:szCs w:val="18"/>
+          <w14:ligatures w14:val="none"/>
+        </w:rPr>
+        <w:t xml:space="preserve"> </w:t>
+      </w:r>
+      <w:r>
+        <w:rPr>
+          <w:rFonts w:ascii="Consolas" w:eastAsia="Times New Roman" w:hAnsi="Consolas" w:cs="Times New Roman"/>
+          <w:color w:val="D4D4D4"/>
+          <w:kern w:val="0"/>
+          <w:sz w:val="18"/>
+          <w:szCs w:val="18"/>
+          <w14:ligatures w14:val="none"/>
+        </w:rPr>
+        <w:t>+</w:t>
+      </w:r>
+      <w:r>
+        <w:rPr>
+          <w:rFonts w:ascii="Consolas" w:eastAsia="Times New Roman" w:hAnsi="Consolas" w:cs="Times New Roman"/>
+          <w:color w:val="CCCCCC"/>
+          <w:kern w:val="0"/>
+          <w:sz w:val="18"/>
+          <w:szCs w:val="18"/>
+          <w14:ligatures w14:val="none"/>
+        </w:rPr>
+        <w:t xml:space="preserve"> </w:t>
+      </w:r>
+      <w:proofErr w:type="spellStart"/>
+      <w:r>
+        <w:rPr>
+          <w:rFonts w:ascii="Consolas" w:eastAsia="Times New Roman" w:hAnsi="Consolas" w:cs="Times New Roman"/>
+          <w:color w:val="CCCCCC"/>
+          <w:kern w:val="0"/>
+          <w:sz w:val="18"/>
+          <w:szCs w:val="18"/>
+          <w14:ligatures w14:val="none"/>
+        </w:rPr>
+        <w:t>sp</w:t>
+      </w:r>
+      <w:proofErr w:type="spellEnd"/>
+      <w:r>
+        <w:rPr>
+          <w:rFonts w:ascii="Consolas" w:eastAsia="Times New Roman" w:hAnsi="Consolas" w:cs="Times New Roman"/>
+          <w:color w:val="CCCCCC"/>
+          <w:kern w:val="0"/>
+          <w:sz w:val="18"/>
+          <w:szCs w:val="18"/>
+          <w14:ligatures w14:val="none"/>
+        </w:rPr>
+        <w:t>[</w:t>
+      </w:r>
+      <w:r>
+        <w:rPr>
+          <w:rFonts w:ascii="Consolas" w:eastAsia="Times New Roman" w:hAnsi="Consolas" w:cs="Times New Roman"/>
+          <w:color w:val="CE9178"/>
+          <w:kern w:val="0"/>
+          <w:sz w:val="18"/>
+          <w:szCs w:val="18"/>
+          <w14:ligatures w14:val="none"/>
+        </w:rPr>
+        <w:t>'time'</w:t>
+      </w:r>
+      <w:r>
+        <w:rPr>
+          <w:rFonts w:ascii="Consolas" w:eastAsia="Times New Roman" w:hAnsi="Consolas" w:cs="Times New Roman"/>
+          <w:color w:val="CCCCCC"/>
+          <w:kern w:val="0"/>
+          <w:sz w:val="18"/>
+          <w:szCs w:val="18"/>
+          <w14:ligatures w14:val="none"/>
+        </w:rPr>
+        <w:t>].</w:t>
+      </w:r>
+      <w:proofErr w:type="spellStart"/>
+      <w:r>
+        <w:rPr>
+          <w:rFonts w:ascii="Consolas" w:eastAsia="Times New Roman" w:hAnsi="Consolas" w:cs="Times New Roman"/>
+          <w:color w:val="CCCCCC"/>
+          <w:kern w:val="0"/>
+          <w:sz w:val="18"/>
+          <w:szCs w:val="18"/>
+          <w14:ligatures w14:val="none"/>
+        </w:rPr>
+        <w:t>astype</w:t>
+      </w:r>
+      <w:proofErr w:type="spellEnd"/>
+      <w:r>
+        <w:rPr>
+          <w:rFonts w:ascii="Consolas" w:eastAsia="Times New Roman" w:hAnsi="Consolas" w:cs="Times New Roman"/>
+          <w:color w:val="CCCCCC"/>
+          <w:kern w:val="0"/>
+          <w:sz w:val="18"/>
+          <w:szCs w:val="18"/>
+          <w14:ligatures w14:val="none"/>
+        </w:rPr>
+        <w:t>(</w:t>
       </w:r>
       <w:r>
         <w:rPr>
@@ -321,16 +478,29 @@
           <w14:ligatures w14:val="none"/>
         </w:rPr>
       </w:pPr>
-      <w:r>
-        <w:rPr>
-          <w:rFonts w:ascii="Consolas" w:eastAsia="Times New Roman" w:hAnsi="Consolas" w:cs="Times New Roman"/>
-          <w:color w:val="CCCCCC"/>
-          <w:kern w:val="0"/>
-          <w:sz w:val="21"/>
-          <w:szCs w:val="21"/>
-          <w14:ligatures w14:val="none"/>
-        </w:rPr>
-        <w:t xml:space="preserve">sp_processed </w:t>
+      <w:proofErr w:type="spellStart"/>
+      <w:r>
+        <w:rPr>
+          <w:rFonts w:ascii="Consolas" w:eastAsia="Times New Roman" w:hAnsi="Consolas" w:cs="Times New Roman"/>
+          <w:color w:val="CCCCCC"/>
+          <w:kern w:val="0"/>
+          <w:sz w:val="21"/>
+          <w:szCs w:val="21"/>
+          <w14:ligatures w14:val="none"/>
+        </w:rPr>
+        <w:t>sp_processed</w:t>
+      </w:r>
+      <w:proofErr w:type="spellEnd"/>
+      <w:r>
+        <w:rPr>
+          <w:rFonts w:ascii="Consolas" w:eastAsia="Times New Roman" w:hAnsi="Consolas" w:cs="Times New Roman"/>
+          <w:color w:val="CCCCCC"/>
+          <w:kern w:val="0"/>
+          <w:sz w:val="21"/>
+          <w:szCs w:val="21"/>
+          <w14:ligatures w14:val="none"/>
+        </w:rPr>
+        <w:t xml:space="preserve"> </w:t>
       </w:r>
       <w:r>
         <w:rPr>
@@ -352,7 +522,31 @@
           <w:szCs w:val="21"/>
           <w14:ligatures w14:val="none"/>
         </w:rPr>
-        <w:t xml:space="preserve"> sp[[</w:t>
+        <w:t xml:space="preserve"> </w:t>
+      </w:r>
+      <w:proofErr w:type="spellStart"/>
+      <w:r>
+        <w:rPr>
+          <w:rFonts w:ascii="Consolas" w:eastAsia="Times New Roman" w:hAnsi="Consolas" w:cs="Times New Roman"/>
+          <w:color w:val="CCCCCC"/>
+          <w:kern w:val="0"/>
+          <w:sz w:val="21"/>
+          <w:szCs w:val="21"/>
+          <w14:ligatures w14:val="none"/>
+        </w:rPr>
+        <w:t>sp</w:t>
+      </w:r>
+      <w:proofErr w:type="spellEnd"/>
+      <w:r>
+        <w:rPr>
+          <w:rFonts w:ascii="Consolas" w:eastAsia="Times New Roman" w:hAnsi="Consolas" w:cs="Times New Roman"/>
+          <w:color w:val="CCCCCC"/>
+          <w:kern w:val="0"/>
+          <w:sz w:val="21"/>
+          <w:szCs w:val="21"/>
+          <w14:ligatures w14:val="none"/>
+        </w:rPr>
+        <w:t>[[</w:t>
       </w:r>
       <w:r>
         <w:rPr>
@@ -363,7 +557,31 @@
           <w:szCs w:val="21"/>
           <w14:ligatures w14:val="none"/>
         </w:rPr>
-        <w:t>'date_time'</w:t>
+        <w:t>'</w:t>
+      </w:r>
+      <w:proofErr w:type="spellStart"/>
+      <w:r>
+        <w:rPr>
+          <w:rFonts w:ascii="Consolas" w:eastAsia="Times New Roman" w:hAnsi="Consolas" w:cs="Times New Roman"/>
+          <w:color w:val="CE9178"/>
+          <w:kern w:val="0"/>
+          <w:sz w:val="21"/>
+          <w:szCs w:val="21"/>
+          <w14:ligatures w14:val="none"/>
+        </w:rPr>
+        <w:t>date_time</w:t>
+      </w:r>
+      <w:proofErr w:type="spellEnd"/>
+      <w:r>
+        <w:rPr>
+          <w:rFonts w:ascii="Consolas" w:eastAsia="Times New Roman" w:hAnsi="Consolas" w:cs="Times New Roman"/>
+          <w:color w:val="CE9178"/>
+          <w:kern w:val="0"/>
+          <w:sz w:val="21"/>
+          <w:szCs w:val="21"/>
+          <w14:ligatures w14:val="none"/>
+        </w:rPr>
+        <w:t>'</w:t>
       </w:r>
       <w:r>
         <w:rPr>
@@ -434,16 +652,29 @@
           <w14:ligatures w14:val="none"/>
         </w:rPr>
       </w:pPr>
-      <w:r>
-        <w:rPr>
-          <w:rFonts w:ascii="Consolas" w:eastAsia="Times New Roman" w:hAnsi="Consolas" w:cs="Times New Roman"/>
-          <w:color w:val="CCCCCC"/>
-          <w:kern w:val="0"/>
-          <w:sz w:val="21"/>
-          <w:szCs w:val="21"/>
-          <w14:ligatures w14:val="none"/>
-        </w:rPr>
-        <w:t xml:space="preserve">sp_processed.columns </w:t>
+      <w:proofErr w:type="spellStart"/>
+      <w:r>
+        <w:rPr>
+          <w:rFonts w:ascii="Consolas" w:eastAsia="Times New Roman" w:hAnsi="Consolas" w:cs="Times New Roman"/>
+          <w:color w:val="CCCCCC"/>
+          <w:kern w:val="0"/>
+          <w:sz w:val="21"/>
+          <w:szCs w:val="21"/>
+          <w14:ligatures w14:val="none"/>
+        </w:rPr>
+        <w:t>sp_processed.columns</w:t>
+      </w:r>
+      <w:proofErr w:type="spellEnd"/>
+      <w:r>
+        <w:rPr>
+          <w:rFonts w:ascii="Consolas" w:eastAsia="Times New Roman" w:hAnsi="Consolas" w:cs="Times New Roman"/>
+          <w:color w:val="CCCCCC"/>
+          <w:kern w:val="0"/>
+          <w:sz w:val="21"/>
+          <w:szCs w:val="21"/>
+          <w14:ligatures w14:val="none"/>
+        </w:rPr>
+        <w:t xml:space="preserve"> </w:t>
       </w:r>
       <w:r>
         <w:rPr>
@@ -476,7 +707,31 @@
           <w:szCs w:val="21"/>
           <w14:ligatures w14:val="none"/>
         </w:rPr>
-        <w:t>'date_time'</w:t>
+        <w:t>'</w:t>
+      </w:r>
+      <w:proofErr w:type="spellStart"/>
+      <w:r>
+        <w:rPr>
+          <w:rFonts w:ascii="Consolas" w:eastAsia="Times New Roman" w:hAnsi="Consolas" w:cs="Times New Roman"/>
+          <w:color w:val="CE9178"/>
+          <w:kern w:val="0"/>
+          <w:sz w:val="21"/>
+          <w:szCs w:val="21"/>
+          <w14:ligatures w14:val="none"/>
+        </w:rPr>
+        <w:t>date_time</w:t>
+      </w:r>
+      <w:proofErr w:type="spellEnd"/>
+      <w:r>
+        <w:rPr>
+          <w:rFonts w:ascii="Consolas" w:eastAsia="Times New Roman" w:hAnsi="Consolas" w:cs="Times New Roman"/>
+          <w:color w:val="CE9178"/>
+          <w:kern w:val="0"/>
+          <w:sz w:val="21"/>
+          <w:szCs w:val="21"/>
+          <w14:ligatures w14:val="none"/>
+        </w:rPr>
+        <w:t>'</w:t>
       </w:r>
       <w:r>
         <w:rPr>
@@ -568,7 +823,31 @@
           <w:szCs w:val="20"/>
           <w14:ligatures w14:val="none"/>
         </w:rPr>
-        <w:t xml:space="preserve"> mlfinlab.data_structures </w:t>
+        <w:t xml:space="preserve"> </w:t>
+      </w:r>
+      <w:proofErr w:type="spellStart"/>
+      <w:r>
+        <w:rPr>
+          <w:rFonts w:ascii="Consolas" w:eastAsia="Times New Roman" w:hAnsi="Consolas" w:cs="Times New Roman"/>
+          <w:color w:val="CCCCCC"/>
+          <w:kern w:val="0"/>
+          <w:sz w:val="20"/>
+          <w:szCs w:val="20"/>
+          <w14:ligatures w14:val="none"/>
+        </w:rPr>
+        <w:t>mlfinlab.data_structures</w:t>
+      </w:r>
+      <w:proofErr w:type="spellEnd"/>
+      <w:r>
+        <w:rPr>
+          <w:rFonts w:ascii="Consolas" w:eastAsia="Times New Roman" w:hAnsi="Consolas" w:cs="Times New Roman"/>
+          <w:color w:val="CCCCCC"/>
+          <w:kern w:val="0"/>
+          <w:sz w:val="20"/>
+          <w:szCs w:val="20"/>
+          <w14:ligatures w14:val="none"/>
+        </w:rPr>
+        <w:t xml:space="preserve"> </w:t>
       </w:r>
       <w:r>
         <w:rPr>
@@ -590,8 +869,21 @@
           <w:szCs w:val="20"/>
           <w14:ligatures w14:val="none"/>
         </w:rPr>
-        <w:t xml:space="preserve"> time_data_structures</w:t>
-      </w:r>
+        <w:t xml:space="preserve"> </w:t>
+      </w:r>
+      <w:proofErr w:type="spellStart"/>
+      <w:r>
+        <w:rPr>
+          <w:rFonts w:ascii="Consolas" w:eastAsia="Times New Roman" w:hAnsi="Consolas" w:cs="Times New Roman"/>
+          <w:color w:val="CCCCCC"/>
+          <w:kern w:val="0"/>
+          <w:sz w:val="20"/>
+          <w:szCs w:val="20"/>
+          <w14:ligatures w14:val="none"/>
+        </w:rPr>
+        <w:t>time_data_structures</w:t>
+      </w:r>
+      <w:proofErr w:type="spellEnd"/>
     </w:p>
     <w:p>
       <w:pPr>
@@ -620,16 +912,29 @@
           <w14:ligatures w14:val="none"/>
         </w:rPr>
       </w:pPr>
-      <w:r>
-        <w:rPr>
-          <w:rFonts w:ascii="Consolas" w:eastAsia="Times New Roman" w:hAnsi="Consolas" w:cs="Times New Roman"/>
-          <w:color w:val="CCCCCC"/>
-          <w:kern w:val="0"/>
-          <w:sz w:val="20"/>
-          <w:szCs w:val="20"/>
-          <w14:ligatures w14:val="none"/>
-        </w:rPr>
-        <w:t xml:space="preserve">time_bars </w:t>
+      <w:proofErr w:type="spellStart"/>
+      <w:r>
+        <w:rPr>
+          <w:rFonts w:ascii="Consolas" w:eastAsia="Times New Roman" w:hAnsi="Consolas" w:cs="Times New Roman"/>
+          <w:color w:val="CCCCCC"/>
+          <w:kern w:val="0"/>
+          <w:sz w:val="20"/>
+          <w:szCs w:val="20"/>
+          <w14:ligatures w14:val="none"/>
+        </w:rPr>
+        <w:t>time_bars</w:t>
+      </w:r>
+      <w:proofErr w:type="spellEnd"/>
+      <w:r>
+        <w:rPr>
+          <w:rFonts w:ascii="Consolas" w:eastAsia="Times New Roman" w:hAnsi="Consolas" w:cs="Times New Roman"/>
+          <w:color w:val="CCCCCC"/>
+          <w:kern w:val="0"/>
+          <w:sz w:val="20"/>
+          <w:szCs w:val="20"/>
+          <w14:ligatures w14:val="none"/>
+        </w:rPr>
+        <w:t xml:space="preserve"> </w:t>
       </w:r>
       <w:r>
         <w:rPr>
@@ -651,7 +956,31 @@
           <w:szCs w:val="20"/>
           <w14:ligatures w14:val="none"/>
         </w:rPr>
-        <w:t xml:space="preserve"> time_data_structures.get_time_bars(</w:t>
+        <w:t xml:space="preserve"> </w:t>
+      </w:r>
+      <w:proofErr w:type="spellStart"/>
+      <w:r>
+        <w:rPr>
+          <w:rFonts w:ascii="Consolas" w:eastAsia="Times New Roman" w:hAnsi="Consolas" w:cs="Times New Roman"/>
+          <w:color w:val="CCCCCC"/>
+          <w:kern w:val="0"/>
+          <w:sz w:val="20"/>
+          <w:szCs w:val="20"/>
+          <w14:ligatures w14:val="none"/>
+        </w:rPr>
+        <w:t>time_data_structures.get_time_bars</w:t>
+      </w:r>
+      <w:proofErr w:type="spellEnd"/>
+      <w:r>
+        <w:rPr>
+          <w:rFonts w:ascii="Consolas" w:eastAsia="Times New Roman" w:hAnsi="Consolas" w:cs="Times New Roman"/>
+          <w:color w:val="CCCCCC"/>
+          <w:kern w:val="0"/>
+          <w:sz w:val="20"/>
+          <w:szCs w:val="20"/>
+          <w14:ligatures w14:val="none"/>
+        </w:rPr>
+        <w:t>(</w:t>
       </w:r>
     </w:p>
     <w:p>
@@ -676,7 +1005,31 @@
           <w:szCs w:val="20"/>
           <w14:ligatures w14:val="none"/>
         </w:rPr>
-        <w:t xml:space="preserve">    sp_processed, </w:t>
+        <w:t xml:space="preserve">    </w:t>
+      </w:r>
+      <w:proofErr w:type="spellStart"/>
+      <w:r>
+        <w:rPr>
+          <w:rFonts w:ascii="Consolas" w:eastAsia="Times New Roman" w:hAnsi="Consolas" w:cs="Times New Roman"/>
+          <w:color w:val="CCCCCC"/>
+          <w:kern w:val="0"/>
+          <w:sz w:val="20"/>
+          <w:szCs w:val="20"/>
+          <w14:ligatures w14:val="none"/>
+        </w:rPr>
+        <w:t>sp_processed</w:t>
+      </w:r>
+      <w:proofErr w:type="spellEnd"/>
+      <w:r>
+        <w:rPr>
+          <w:rFonts w:ascii="Consolas" w:eastAsia="Times New Roman" w:hAnsi="Consolas" w:cs="Times New Roman"/>
+          <w:color w:val="CCCCCC"/>
+          <w:kern w:val="0"/>
+          <w:sz w:val="20"/>
+          <w:szCs w:val="20"/>
+          <w14:ligatures w14:val="none"/>
+        </w:rPr>
+        <w:t xml:space="preserve">, </w:t>
       </w:r>
       <w:r>
         <w:rPr>
@@ -858,7 +1211,31 @@
           <w:szCs w:val="20"/>
           <w14:ligatures w14:val="none"/>
         </w:rPr>
-        <w:t xml:space="preserve"> mlfinlab.data_structures </w:t>
+        <w:t xml:space="preserve"> </w:t>
+      </w:r>
+      <w:proofErr w:type="spellStart"/>
+      <w:r>
+        <w:rPr>
+          <w:rFonts w:ascii="Consolas" w:eastAsia="Times New Roman" w:hAnsi="Consolas" w:cs="Times New Roman"/>
+          <w:color w:val="CCCCCC"/>
+          <w:kern w:val="0"/>
+          <w:sz w:val="20"/>
+          <w:szCs w:val="20"/>
+          <w14:ligatures w14:val="none"/>
+        </w:rPr>
+        <w:t>mlfinlab.data_structures</w:t>
+      </w:r>
+      <w:proofErr w:type="spellEnd"/>
+      <w:r>
+        <w:rPr>
+          <w:rFonts w:ascii="Consolas" w:eastAsia="Times New Roman" w:hAnsi="Consolas" w:cs="Times New Roman"/>
+          <w:color w:val="CCCCCC"/>
+          <w:kern w:val="0"/>
+          <w:sz w:val="20"/>
+          <w:szCs w:val="20"/>
+          <w14:ligatures w14:val="none"/>
+        </w:rPr>
+        <w:t xml:space="preserve"> </w:t>
       </w:r>
       <w:r>
         <w:rPr>
@@ -880,8 +1257,21 @@
           <w:szCs w:val="20"/>
           <w14:ligatures w14:val="none"/>
         </w:rPr>
-        <w:t xml:space="preserve"> standard_data_structures</w:t>
-      </w:r>
+        <w:t xml:space="preserve"> </w:t>
+      </w:r>
+      <w:proofErr w:type="spellStart"/>
+      <w:r>
+        <w:rPr>
+          <w:rFonts w:ascii="Consolas" w:eastAsia="Times New Roman" w:hAnsi="Consolas" w:cs="Times New Roman"/>
+          <w:color w:val="CCCCCC"/>
+          <w:kern w:val="0"/>
+          <w:sz w:val="20"/>
+          <w:szCs w:val="20"/>
+          <w14:ligatures w14:val="none"/>
+        </w:rPr>
+        <w:t>standard_data_structures</w:t>
+      </w:r>
+      <w:proofErr w:type="spellEnd"/>
     </w:p>
     <w:p>
       <w:pPr>
@@ -896,16 +1286,29 @@
           <w14:ligatures w14:val="none"/>
         </w:rPr>
       </w:pPr>
-      <w:r>
-        <w:rPr>
-          <w:rFonts w:ascii="Consolas" w:eastAsia="Times New Roman" w:hAnsi="Consolas" w:cs="Times New Roman"/>
-          <w:color w:val="CCCCCC"/>
-          <w:kern w:val="0"/>
-          <w:sz w:val="20"/>
-          <w:szCs w:val="20"/>
-          <w14:ligatures w14:val="none"/>
-        </w:rPr>
-        <w:t xml:space="preserve">dollar_bars </w:t>
+      <w:proofErr w:type="spellStart"/>
+      <w:r>
+        <w:rPr>
+          <w:rFonts w:ascii="Consolas" w:eastAsia="Times New Roman" w:hAnsi="Consolas" w:cs="Times New Roman"/>
+          <w:color w:val="CCCCCC"/>
+          <w:kern w:val="0"/>
+          <w:sz w:val="20"/>
+          <w:szCs w:val="20"/>
+          <w14:ligatures w14:val="none"/>
+        </w:rPr>
+        <w:t>dollar_bars</w:t>
+      </w:r>
+      <w:proofErr w:type="spellEnd"/>
+      <w:r>
+        <w:rPr>
+          <w:rFonts w:ascii="Consolas" w:eastAsia="Times New Roman" w:hAnsi="Consolas" w:cs="Times New Roman"/>
+          <w:color w:val="CCCCCC"/>
+          <w:kern w:val="0"/>
+          <w:sz w:val="20"/>
+          <w:szCs w:val="20"/>
+          <w14:ligatures w14:val="none"/>
+        </w:rPr>
+        <w:t xml:space="preserve"> </w:t>
       </w:r>
       <w:r>
         <w:rPr>
@@ -927,7 +1330,31 @@
           <w:szCs w:val="20"/>
           <w14:ligatures w14:val="none"/>
         </w:rPr>
-        <w:t xml:space="preserve"> standard_data_structures.get_dollar_bars(</w:t>
+        <w:t xml:space="preserve"> </w:t>
+      </w:r>
+      <w:proofErr w:type="spellStart"/>
+      <w:r>
+        <w:rPr>
+          <w:rFonts w:ascii="Consolas" w:eastAsia="Times New Roman" w:hAnsi="Consolas" w:cs="Times New Roman"/>
+          <w:color w:val="CCCCCC"/>
+          <w:kern w:val="0"/>
+          <w:sz w:val="20"/>
+          <w:szCs w:val="20"/>
+          <w14:ligatures w14:val="none"/>
+        </w:rPr>
+        <w:t>standard_data_structures.get_dollar_bars</w:t>
+      </w:r>
+      <w:proofErr w:type="spellEnd"/>
+      <w:r>
+        <w:rPr>
+          <w:rFonts w:ascii="Consolas" w:eastAsia="Times New Roman" w:hAnsi="Consolas" w:cs="Times New Roman"/>
+          <w:color w:val="CCCCCC"/>
+          <w:kern w:val="0"/>
+          <w:sz w:val="20"/>
+          <w:szCs w:val="20"/>
+          <w14:ligatures w14:val="none"/>
+        </w:rPr>
+        <w:t>(</w:t>
       </w:r>
     </w:p>
     <w:p>
@@ -952,7 +1379,31 @@
           <w:szCs w:val="20"/>
           <w14:ligatures w14:val="none"/>
         </w:rPr>
-        <w:t xml:space="preserve">    sp_processed, </w:t>
+        <w:t xml:space="preserve">    </w:t>
+      </w:r>
+      <w:proofErr w:type="spellStart"/>
+      <w:r>
+        <w:rPr>
+          <w:rFonts w:ascii="Consolas" w:eastAsia="Times New Roman" w:hAnsi="Consolas" w:cs="Times New Roman"/>
+          <w:color w:val="CCCCCC"/>
+          <w:kern w:val="0"/>
+          <w:sz w:val="20"/>
+          <w:szCs w:val="20"/>
+          <w14:ligatures w14:val="none"/>
+        </w:rPr>
+        <w:t>sp_processed</w:t>
+      </w:r>
+      <w:proofErr w:type="spellEnd"/>
+      <w:r>
+        <w:rPr>
+          <w:rFonts w:ascii="Consolas" w:eastAsia="Times New Roman" w:hAnsi="Consolas" w:cs="Times New Roman"/>
+          <w:color w:val="CCCCCC"/>
+          <w:kern w:val="0"/>
+          <w:sz w:val="20"/>
+          <w:szCs w:val="20"/>
+          <w14:ligatures w14:val="none"/>
+        </w:rPr>
+        <w:t xml:space="preserve">, </w:t>
       </w:r>
       <w:r>
         <w:rPr>
@@ -998,6 +1449,7 @@
         </w:rPr>
         <w:t xml:space="preserve">, </w:t>
       </w:r>
+      <w:proofErr w:type="spellStart"/>
       <w:r>
         <w:rPr>
           <w:rFonts w:ascii="Consolas" w:eastAsia="Times New Roman" w:hAnsi="Consolas" w:cs="Times New Roman"/>
@@ -1009,6 +1461,7 @@
         </w:rPr>
         <w:t>batch_size</w:t>
       </w:r>
+      <w:proofErr w:type="spellEnd"/>
       <w:r>
         <w:rPr>
           <w:rFonts w:ascii="Consolas" w:eastAsia="Times New Roman" w:hAnsi="Consolas" w:cs="Times New Roman"/>
@@ -1226,7 +1679,15 @@
         <w:t xml:space="preserve">Snippet 2.4 modified to take </w:t>
       </w:r>
       <w:r>
-        <w:t>the series of emwa vols</w:t>
+        <w:t xml:space="preserve">the series of </w:t>
+      </w:r>
+      <w:proofErr w:type="spellStart"/>
+      <w:r>
+        <w:t>emwa</w:t>
+      </w:r>
+      <w:proofErr w:type="spellEnd"/>
+      <w:r>
+        <w:t xml:space="preserve"> vols</w:t>
       </w:r>
     </w:p>
     <w:p>
@@ -1312,7 +1773,55 @@
           <w:szCs w:val="21"/>
           <w14:ligatures w14:val="none"/>
         </w:rPr>
-        <w:t xml:space="preserve"> getdailyVol(time_bars[</w:t>
+        <w:t xml:space="preserve"> </w:t>
+      </w:r>
+      <w:proofErr w:type="spellStart"/>
+      <w:r>
+        <w:rPr>
+          <w:rFonts w:ascii="Consolas" w:eastAsia="Times New Roman" w:hAnsi="Consolas" w:cs="Times New Roman"/>
+          <w:color w:val="CCCCCC"/>
+          <w:kern w:val="0"/>
+          <w:sz w:val="21"/>
+          <w:szCs w:val="21"/>
+          <w14:ligatures w14:val="none"/>
+        </w:rPr>
+        <w:t>getdailyVol</w:t>
+      </w:r>
+      <w:proofErr w:type="spellEnd"/>
+      <w:r>
+        <w:rPr>
+          <w:rFonts w:ascii="Consolas" w:eastAsia="Times New Roman" w:hAnsi="Consolas" w:cs="Times New Roman"/>
+          <w:color w:val="CCCCCC"/>
+          <w:kern w:val="0"/>
+          <w:sz w:val="21"/>
+          <w:szCs w:val="21"/>
+          <w14:ligatures w14:val="none"/>
+        </w:rPr>
+        <w:t>(</w:t>
+      </w:r>
+      <w:proofErr w:type="spellStart"/>
+      <w:r>
+        <w:rPr>
+          <w:rFonts w:ascii="Consolas" w:eastAsia="Times New Roman" w:hAnsi="Consolas" w:cs="Times New Roman"/>
+          <w:color w:val="CCCCCC"/>
+          <w:kern w:val="0"/>
+          <w:sz w:val="21"/>
+          <w:szCs w:val="21"/>
+          <w14:ligatures w14:val="none"/>
+        </w:rPr>
+        <w:t>time_bars</w:t>
+      </w:r>
+      <w:proofErr w:type="spellEnd"/>
+      <w:r>
+        <w:rPr>
+          <w:rFonts w:ascii="Consolas" w:eastAsia="Times New Roman" w:hAnsi="Consolas" w:cs="Times New Roman"/>
+          <w:color w:val="CCCCCC"/>
+          <w:kern w:val="0"/>
+          <w:sz w:val="21"/>
+          <w:szCs w:val="21"/>
+          <w14:ligatures w14:val="none"/>
+        </w:rPr>
+        <w:t>[</w:t>
       </w:r>
       <w:r>
         <w:rPr>
@@ -1395,16 +1904,29 @@
           <w14:ligatures w14:val="none"/>
         </w:rPr>
       </w:pPr>
-      <w:r>
-        <w:rPr>
-          <w:rFonts w:ascii="Consolas" w:eastAsia="Times New Roman" w:hAnsi="Consolas" w:cs="Times New Roman"/>
-          <w:color w:val="CCCCCC"/>
-          <w:kern w:val="0"/>
-          <w:sz w:val="21"/>
-          <w:szCs w:val="21"/>
-          <w14:ligatures w14:val="none"/>
-        </w:rPr>
-        <w:t xml:space="preserve">tevents </w:t>
+      <w:proofErr w:type="spellStart"/>
+      <w:r>
+        <w:rPr>
+          <w:rFonts w:ascii="Consolas" w:eastAsia="Times New Roman" w:hAnsi="Consolas" w:cs="Times New Roman"/>
+          <w:color w:val="CCCCCC"/>
+          <w:kern w:val="0"/>
+          <w:sz w:val="21"/>
+          <w:szCs w:val="21"/>
+          <w14:ligatures w14:val="none"/>
+        </w:rPr>
+        <w:t>tevents</w:t>
+      </w:r>
+      <w:proofErr w:type="spellEnd"/>
+      <w:r>
+        <w:rPr>
+          <w:rFonts w:ascii="Consolas" w:eastAsia="Times New Roman" w:hAnsi="Consolas" w:cs="Times New Roman"/>
+          <w:color w:val="CCCCCC"/>
+          <w:kern w:val="0"/>
+          <w:sz w:val="21"/>
+          <w:szCs w:val="21"/>
+          <w14:ligatures w14:val="none"/>
+        </w:rPr>
+        <w:t xml:space="preserve"> </w:t>
       </w:r>
       <w:r>
         <w:rPr>
@@ -1426,7 +1948,55 @@
           <w:szCs w:val="21"/>
           <w14:ligatures w14:val="none"/>
         </w:rPr>
-        <w:t xml:space="preserve"> getTEvents(time_bars[</w:t>
+        <w:t xml:space="preserve"> </w:t>
+      </w:r>
+      <w:proofErr w:type="spellStart"/>
+      <w:r>
+        <w:rPr>
+          <w:rFonts w:ascii="Consolas" w:eastAsia="Times New Roman" w:hAnsi="Consolas" w:cs="Times New Roman"/>
+          <w:color w:val="CCCCCC"/>
+          <w:kern w:val="0"/>
+          <w:sz w:val="21"/>
+          <w:szCs w:val="21"/>
+          <w14:ligatures w14:val="none"/>
+        </w:rPr>
+        <w:t>getTEvents</w:t>
+      </w:r>
+      <w:proofErr w:type="spellEnd"/>
+      <w:r>
+        <w:rPr>
+          <w:rFonts w:ascii="Consolas" w:eastAsia="Times New Roman" w:hAnsi="Consolas" w:cs="Times New Roman"/>
+          <w:color w:val="CCCCCC"/>
+          <w:kern w:val="0"/>
+          <w:sz w:val="21"/>
+          <w:szCs w:val="21"/>
+          <w14:ligatures w14:val="none"/>
+        </w:rPr>
+        <w:t>(</w:t>
+      </w:r>
+      <w:proofErr w:type="spellStart"/>
+      <w:r>
+        <w:rPr>
+          <w:rFonts w:ascii="Consolas" w:eastAsia="Times New Roman" w:hAnsi="Consolas" w:cs="Times New Roman"/>
+          <w:color w:val="CCCCCC"/>
+          <w:kern w:val="0"/>
+          <w:sz w:val="21"/>
+          <w:szCs w:val="21"/>
+          <w14:ligatures w14:val="none"/>
+        </w:rPr>
+        <w:t>time_bars</w:t>
+      </w:r>
+      <w:proofErr w:type="spellEnd"/>
+      <w:r>
+        <w:rPr>
+          <w:rFonts w:ascii="Consolas" w:eastAsia="Times New Roman" w:hAnsi="Consolas" w:cs="Times New Roman"/>
+          <w:color w:val="CCCCCC"/>
+          <w:kern w:val="0"/>
+          <w:sz w:val="21"/>
+          <w:szCs w:val="21"/>
+          <w14:ligatures w14:val="none"/>
+        </w:rPr>
+        <w:t>[</w:t>
       </w:r>
       <w:r>
         <w:rPr>
@@ -1454,7 +2024,15 @@
     <w:p/>
     <w:p>
       <w:r>
-        <w:t>I don’t have a good idea how to align the index of daily emwa vols with Dollar Bars.</w:t>
+        <w:t xml:space="preserve">I don’t have a good idea how to align the index of daily </w:t>
+      </w:r>
+      <w:proofErr w:type="spellStart"/>
+      <w:r>
+        <w:t>emwa</w:t>
+      </w:r>
+      <w:proofErr w:type="spellEnd"/>
+      <w:r>
+        <w:t xml:space="preserve"> vols with Dollar Bars.</w:t>
       </w:r>
       <w:r>
         <w:t xml:space="preserve"> </w:t>
@@ -1531,35 +2109,69 @@
         <w:t xml:space="preserve">I have snippets </w:t>
       </w:r>
       <w:r>
-        <w:t xml:space="preserve">3.2 Triple Barrier, 3.5 lableing </w:t>
+        <w:t xml:space="preserve">3.2 Triple Barrier, 3.5 </w:t>
+      </w:r>
+      <w:r>
+        <w:t>labeling</w:t>
+      </w:r>
+      <w:r>
+        <w:t xml:space="preserve"> </w:t>
+      </w:r>
+      <w:r>
+        <w:t>and Size and 3.8 Dropping Under-populated Labels in GitHub</w:t>
+      </w:r>
+    </w:p>
+    <w:p/>
+    <w:p>
+      <w:r>
+        <w:t>========LOOKS LIKE I’LL NEED A BIT LONGER TO UNWRAP THIS</w:t>
+      </w:r>
+      <w:r>
+        <w:t>===========</w:t>
       </w:r>
     </w:p>
     <w:p>
       <w:r>
-        <w:t>========LOOKS LIKE I’LL NEED A BIT LONGER TO UNWRAP THIS</w:t>
-      </w:r>
-      <w:r>
-        <w:t>===========</w:t>
+        <w:t xml:space="preserve">(b) Use Snippet 3.4 on a pandas series t1, where </w:t>
+      </w:r>
+      <w:proofErr w:type="spellStart"/>
+      <w:r>
+        <w:t>numDays</w:t>
+      </w:r>
+      <w:proofErr w:type="spellEnd"/>
+      <w:r>
+        <w:t>=1.</w:t>
       </w:r>
     </w:p>
     <w:p>
       <w:r>
-        <w:t>(b) Use Snippet 3.4 on a pandas series t1, where numDays=1.</w:t>
+        <w:t xml:space="preserve"> (c) On those sampled features, apply the triple-barrier method, where </w:t>
+      </w:r>
+      <w:proofErr w:type="spellStart"/>
+      <w:r>
+        <w:t>ptSl</w:t>
+      </w:r>
+      <w:proofErr w:type="spellEnd"/>
+      <w:r>
+        <w:t>=[1,1]</w:t>
       </w:r>
     </w:p>
     <w:p>
       <w:r>
-        <w:t xml:space="preserve"> (c) On those sampled features, apply the triple-barrier method, where ptSl=[1,1]</w:t>
+        <w:t xml:space="preserve"> and t1 is the series you created in part b.</w:t>
       </w:r>
     </w:p>
     <w:p>
       <w:r>
-        <w:t xml:space="preserve"> and t1 is the series you created in part b.</w:t>
-      </w:r>
-    </w:p>
-    <w:p>
-      <w:r>
-        <w:t xml:space="preserve"> (d) Apply getBins to generate the labels.</w:t>
+        <w:t xml:space="preserve"> (d) Apply </w:t>
+      </w:r>
+      <w:proofErr w:type="spellStart"/>
+      <w:r>
+        <w:t>getBins</w:t>
+      </w:r>
+      <w:proofErr w:type="spellEnd"/>
+      <w:r>
+        <w:t xml:space="preserve"> to generate the labels.</w:t>
       </w:r>
     </w:p>
     <w:p>

</xml_diff>

<commit_message>
homework 3 - SP modifications
</commit_message>
<xml_diff>
--- a/docs/FIN221_HW3_Savage.docx
+++ b/docs/FIN221_HW3_Savage.docx
@@ -2120,6 +2120,16 @@
       <w:r>
         <w:t>and Size and 3.8 Dropping Under-populated Labels in GitHub</w:t>
       </w:r>
+    </w:p>
+    <w:p>
+      <w:hyperlink r:id="rId11" w:history="1">
+        <w:r>
+          <w:rPr>
+            <w:rStyle w:val="Hyperlink"/>
+          </w:rPr>
+          <w:t>https://github.com/McSavage/MLFinLab/blob/main/notebooks/FIN221_HW3_SP.ipynb</w:t>
+        </w:r>
+      </w:hyperlink>
     </w:p>
     <w:p/>
     <w:p>
@@ -3295,6 +3305,29 @@
       <w:spacing w:val="5"/>
     </w:rPr>
   </w:style>
+  <w:style w:type="character" w:styleId="Hyperlink">
+    <w:name w:val="Hyperlink"/>
+    <w:basedOn w:val="DefaultParagraphFont"/>
+    <w:uiPriority w:val="99"/>
+    <w:unhideWhenUsed/>
+    <w:rsid w:val="003B6AE4"/>
+    <w:rPr>
+      <w:color w:val="467886" w:themeColor="hyperlink"/>
+      <w:u w:val="single"/>
+    </w:rPr>
+  </w:style>
+  <w:style w:type="character" w:styleId="UnresolvedMention">
+    <w:name w:val="Unresolved Mention"/>
+    <w:basedOn w:val="DefaultParagraphFont"/>
+    <w:uiPriority w:val="99"/>
+    <w:semiHidden/>
+    <w:unhideWhenUsed/>
+    <w:rsid w:val="003B6AE4"/>
+    <w:rPr>
+      <w:color w:val="605E5C"/>
+      <w:shd w:val="clear" w:color="auto" w:fill="E1DFDD"/>
+    </w:rPr>
+  </w:style>
 </w:styles>
 </file>
 

</xml_diff>

<commit_message>
My PC Restated overnight. Woek on HW3 and started on chapter 4 uniqueness notebook.
</commit_message>
<xml_diff>
--- a/docs/FIN221_HW3_Savage.docx
+++ b/docs/FIN221_HW3_Savage.docx
@@ -21,6 +21,9 @@
     </w:p>
     <w:p>
       <w:r>
+        <w:rPr>
+          <w:noProof/>
+        </w:rPr>
         <w:drawing>
           <wp:inline distT="0" distB="0" distL="0" distR="0" wp14:anchorId="5E815735" wp14:editId="447D071A">
             <wp:extent cx="5943600" cy="1918335"/>
@@ -248,6 +251,7 @@
         </w:rPr>
         <w:t>'date'</w:t>
       </w:r>
+      <w:proofErr w:type="gramStart"/>
       <w:r>
         <w:rPr>
           <w:rFonts w:ascii="Consolas" w:eastAsia="Times New Roman" w:hAnsi="Consolas" w:cs="Times New Roman"/>
@@ -272,6 +276,7 @@
         <w:t>astype</w:t>
       </w:r>
       <w:proofErr w:type="spellEnd"/>
+      <w:proofErr w:type="gramEnd"/>
       <w:r>
         <w:rPr>
           <w:rFonts w:ascii="Consolas" w:eastAsia="Times New Roman" w:hAnsi="Consolas" w:cs="Times New Roman"/>
@@ -406,6 +411,7 @@
         </w:rPr>
         <w:t>'time'</w:t>
       </w:r>
+      <w:proofErr w:type="gramStart"/>
       <w:r>
         <w:rPr>
           <w:rFonts w:ascii="Consolas" w:eastAsia="Times New Roman" w:hAnsi="Consolas" w:cs="Times New Roman"/>
@@ -430,6 +436,7 @@
         <w:t>astype</w:t>
       </w:r>
       <w:proofErr w:type="spellEnd"/>
+      <w:proofErr w:type="gramEnd"/>
       <w:r>
         <w:rPr>
           <w:rFonts w:ascii="Consolas" w:eastAsia="Times New Roman" w:hAnsi="Consolas" w:cs="Times New Roman"/>
@@ -525,6 +532,7 @@
         <w:t xml:space="preserve"> </w:t>
       </w:r>
       <w:proofErr w:type="spellStart"/>
+      <w:proofErr w:type="gramStart"/>
       <w:r>
         <w:rPr>
           <w:rFonts w:ascii="Consolas" w:eastAsia="Times New Roman" w:hAnsi="Consolas" w:cs="Times New Roman"/>
@@ -546,7 +554,19 @@
           <w:szCs w:val="21"/>
           <w14:ligatures w14:val="none"/>
         </w:rPr>
-        <w:t>[[</w:t>
+        <w:t>[</w:t>
+      </w:r>
+      <w:proofErr w:type="gramEnd"/>
+      <w:r>
+        <w:rPr>
+          <w:rFonts w:ascii="Consolas" w:eastAsia="Times New Roman" w:hAnsi="Consolas" w:cs="Times New Roman"/>
+          <w:color w:val="CCCCCC"/>
+          <w:kern w:val="0"/>
+          <w:sz w:val="21"/>
+          <w:szCs w:val="21"/>
+          <w14:ligatures w14:val="none"/>
+        </w:rPr>
+        <w:t>[</w:t>
       </w:r>
       <w:r>
         <w:rPr>
@@ -636,7 +656,31 @@
           <w:szCs w:val="21"/>
           <w14:ligatures w14:val="none"/>
         </w:rPr>
-        <w:t>]].copy()</w:t>
+        <w:t>]</w:t>
+      </w:r>
+      <w:proofErr w:type="gramStart"/>
+      <w:r>
+        <w:rPr>
+          <w:rFonts w:ascii="Consolas" w:eastAsia="Times New Roman" w:hAnsi="Consolas" w:cs="Times New Roman"/>
+          <w:color w:val="CCCCCC"/>
+          <w:kern w:val="0"/>
+          <w:sz w:val="21"/>
+          <w:szCs w:val="21"/>
+          <w14:ligatures w14:val="none"/>
+        </w:rPr>
+        <w:t>].copy</w:t>
+      </w:r>
+      <w:proofErr w:type="gramEnd"/>
+      <w:r>
+        <w:rPr>
+          <w:rFonts w:ascii="Consolas" w:eastAsia="Times New Roman" w:hAnsi="Consolas" w:cs="Times New Roman"/>
+          <w:color w:val="CCCCCC"/>
+          <w:kern w:val="0"/>
+          <w:sz w:val="21"/>
+          <w:szCs w:val="21"/>
+          <w14:ligatures w14:val="none"/>
+        </w:rPr>
+        <w:t>()</w:t>
       </w:r>
     </w:p>
     <w:p>
@@ -662,9 +706,22 @@
           <w:szCs w:val="21"/>
           <w14:ligatures w14:val="none"/>
         </w:rPr>
-        <w:t>sp_processed.columns</w:t>
+        <w:t>sp_</w:t>
+      </w:r>
+      <w:proofErr w:type="gramStart"/>
+      <w:r>
+        <w:rPr>
+          <w:rFonts w:ascii="Consolas" w:eastAsia="Times New Roman" w:hAnsi="Consolas" w:cs="Times New Roman"/>
+          <w:color w:val="CCCCCC"/>
+          <w:kern w:val="0"/>
+          <w:sz w:val="21"/>
+          <w:szCs w:val="21"/>
+          <w14:ligatures w14:val="none"/>
+        </w:rPr>
+        <w:t>processed.columns</w:t>
       </w:r>
       <w:proofErr w:type="spellEnd"/>
+      <w:proofErr w:type="gramEnd"/>
       <w:r>
         <w:rPr>
           <w:rFonts w:ascii="Consolas" w:eastAsia="Times New Roman" w:hAnsi="Consolas" w:cs="Times New Roman"/>
@@ -968,7 +1025,19 @@
           <w:szCs w:val="20"/>
           <w14:ligatures w14:val="none"/>
         </w:rPr>
-        <w:t>time_data_structures.get_time_bars</w:t>
+        <w:t>time_data_structures.get_time_</w:t>
+      </w:r>
+      <w:proofErr w:type="gramStart"/>
+      <w:r>
+        <w:rPr>
+          <w:rFonts w:ascii="Consolas" w:eastAsia="Times New Roman" w:hAnsi="Consolas" w:cs="Times New Roman"/>
+          <w:color w:val="CCCCCC"/>
+          <w:kern w:val="0"/>
+          <w:sz w:val="20"/>
+          <w:szCs w:val="20"/>
+          <w14:ligatures w14:val="none"/>
+        </w:rPr>
+        <w:t>bars</w:t>
       </w:r>
       <w:proofErr w:type="spellEnd"/>
       <w:r>
@@ -982,6 +1051,7 @@
         </w:rPr>
         <w:t>(</w:t>
       </w:r>
+      <w:proofErr w:type="gramEnd"/>
     </w:p>
     <w:p>
       <w:pPr>
@@ -1137,6 +1207,9 @@
     <w:p/>
     <w:p>
       <w:r>
+        <w:rPr>
+          <w:noProof/>
+        </w:rPr>
         <w:lastRenderedPageBreak/>
         <w:drawing>
           <wp:inline distT="0" distB="0" distL="0" distR="0" wp14:anchorId="51F34723" wp14:editId="00BAE1D9">
@@ -1342,7 +1415,19 @@
           <w:szCs w:val="20"/>
           <w14:ligatures w14:val="none"/>
         </w:rPr>
-        <w:t>standard_data_structures.get_dollar_bars</w:t>
+        <w:t>standard_data_structures.get_dollar_</w:t>
+      </w:r>
+      <w:proofErr w:type="gramStart"/>
+      <w:r>
+        <w:rPr>
+          <w:rFonts w:ascii="Consolas" w:eastAsia="Times New Roman" w:hAnsi="Consolas" w:cs="Times New Roman"/>
+          <w:color w:val="CCCCCC"/>
+          <w:kern w:val="0"/>
+          <w:sz w:val="20"/>
+          <w:szCs w:val="20"/>
+          <w14:ligatures w14:val="none"/>
+        </w:rPr>
+        <w:t>bars</w:t>
       </w:r>
       <w:proofErr w:type="spellEnd"/>
       <w:r>
@@ -1356,6 +1441,7 @@
         </w:rPr>
         <w:t>(</w:t>
       </w:r>
+      <w:proofErr w:type="gramEnd"/>
     </w:p>
     <w:p>
       <w:pPr>
@@ -1571,6 +1657,9 @@
     <w:p/>
     <w:p>
       <w:r>
+        <w:rPr>
+          <w:noProof/>
+        </w:rPr>
         <w:drawing>
           <wp:inline distT="0" distB="0" distL="0" distR="0" wp14:anchorId="611E555D" wp14:editId="78695C72">
             <wp:extent cx="5943600" cy="2933700"/>
@@ -1637,6 +1726,9 @@
     </w:p>
     <w:p>
       <w:r>
+        <w:rPr>
+          <w:noProof/>
+        </w:rPr>
         <w:drawing>
           <wp:inline distT="0" distB="0" distL="0" distR="0" wp14:anchorId="021D2CC8" wp14:editId="374A2307">
             <wp:extent cx="4914900" cy="1471845"/>
@@ -1692,6 +1784,9 @@
     </w:p>
     <w:p>
       <w:r>
+        <w:rPr>
+          <w:noProof/>
+        </w:rPr>
         <w:drawing>
           <wp:inline distT="0" distB="0" distL="0" distR="0" wp14:anchorId="7F9FE4D5" wp14:editId="6C17276F">
             <wp:extent cx="4943475" cy="3105516"/>
@@ -2066,6 +2161,9 @@
     <w:p/>
     <w:p>
       <w:r>
+        <w:rPr>
+          <w:noProof/>
+        </w:rPr>
         <w:drawing>
           <wp:inline distT="0" distB="0" distL="0" distR="0" wp14:anchorId="66E59936" wp14:editId="28E276E4">
             <wp:extent cx="4876800" cy="2498840"/>
@@ -2142,7 +2240,15 @@
     </w:p>
     <w:p>
       <w:r>
-        <w:t xml:space="preserve">(b) Use Snippet 3.4 on a pandas series t1, where </w:t>
+        <w:t xml:space="preserve">(b) Use Snippet 3.4 on a </w:t>
+      </w:r>
+      <w:proofErr w:type="gramStart"/>
+      <w:r>
+        <w:t>pandas</w:t>
+      </w:r>
+      <w:proofErr w:type="gramEnd"/>
+      <w:r>
+        <w:t xml:space="preserve"> series t1, where </w:t>
       </w:r>
       <w:proofErr w:type="spellStart"/>
       <w:r>
@@ -2162,8 +2268,13 @@
         <w:t>ptSl</w:t>
       </w:r>
       <w:proofErr w:type="spellEnd"/>
-      <w:r>
-        <w:t>=[1,1]</w:t>
+      <w:proofErr w:type="gramStart"/>
+      <w:r>
+        <w:t>=[</w:t>
+      </w:r>
+      <w:proofErr w:type="gramEnd"/>
+      <w:r>
+        <w:t>1,1]</w:t>
       </w:r>
     </w:p>
     <w:p>
@@ -2992,6 +3103,7 @@
   <w:style w:type="character" w:default="1" w:styleId="DefaultParagraphFont">
     <w:name w:val="Default Paragraph Font"/>
     <w:uiPriority w:val="1"/>
+    <w:semiHidden/>
     <w:unhideWhenUsed/>
   </w:style>
   <w:style w:type="table" w:default="1" w:styleId="TableNormal">

</xml_diff>